<commit_message>
V1.5.8 Corrected Power Recovery flow to include SN confirmation.
</commit_message>
<xml_diff>
--- a/Documentation/PC_App_ScreenShots V1.5.4.docx
+++ b/Documentation/PC_App_ScreenShots V1.5.4.docx
@@ -17,16 +17,13 @@
     </w:p>
     <w:p>
       <w:r>
-        <w:t xml:space="preserve">Date: Mar </w:t>
+        <w:t>Date: April 1,</w:t>
       </w:r>
       <w:r>
-        <w:t>19</w:t>
+        <w:t xml:space="preserve"> 2022</w:t>
       </w:r>
       <w:r>
-        <w:t>, 2022</w:t>
-      </w:r>
-      <w:r>
-        <w:t xml:space="preserve"> Supports V1.5.4</w:t>
+        <w:t xml:space="preserve"> Supports V1.5.7</w:t>
       </w:r>
     </w:p>
     <w:p>
@@ -205,49 +202,6 @@
           <w:p/>
           <w:p>
             <w:pPr>
-              <w:pStyle w:val="ListParagraph"/>
-              <w:numPr>
-                <w:ilvl w:val="0"/>
-                <w:numId w:val="2"/>
-              </w:numPr>
-              <w:rPr>
-                <w:color w:val="5B9BD5" w:themeColor="accent1"/>
-              </w:rPr>
-            </w:pPr>
-            <w:r>
-              <w:rPr>
-                <w:color w:val="5B9BD5" w:themeColor="accent1"/>
-              </w:rPr>
-              <w:t>N</w:t>
-            </w:r>
-            <w:r>
-              <w:rPr>
-                <w:color w:val="5B9BD5" w:themeColor="accent1"/>
-              </w:rPr>
-              <w:t>o changes needed.</w:t>
-            </w:r>
-          </w:p>
-          <w:p>
-            <w:pPr>
-              <w:pStyle w:val="ListParagraph"/>
-              <w:numPr>
-                <w:ilvl w:val="0"/>
-                <w:numId w:val="2"/>
-              </w:numPr>
-              <w:rPr>
-                <w:color w:val="5B9BD5" w:themeColor="accent1"/>
-              </w:rPr>
-            </w:pPr>
-            <w:r>
-              <w:rPr>
-                <w:color w:val="5B9BD5" w:themeColor="accent1"/>
-              </w:rPr>
-              <w:t>[gchop] the logo is larger.</w:t>
-            </w:r>
-          </w:p>
-          <w:p>
-            <w:pPr>
-              <w:pStyle w:val="ListParagraph"/>
               <w:rPr>
                 <w:color w:val="5B9BD5" w:themeColor="accent1"/>
               </w:rPr>
@@ -382,44 +336,10 @@
           <w:p>
             <w:pPr>
               <w:pStyle w:val="ListParagraph"/>
-              <w:numPr>
-                <w:ilvl w:val="0"/>
-                <w:numId w:val="1"/>
-              </w:numPr>
               <w:rPr>
                 <w:color w:val="5B9BD5" w:themeColor="accent1"/>
               </w:rPr>
             </w:pPr>
-            <w:r>
-              <w:rPr>
-                <w:color w:val="5B9BD5" w:themeColor="accent1"/>
-              </w:rPr>
-              <w:t>Bold and Italicize “Insert Mouthpiece”</w:t>
-            </w:r>
-            <w:r>
-              <w:rPr>
-                <w:color w:val="5B9BD5" w:themeColor="accent1"/>
-              </w:rPr>
-              <w:t>. See slide 2 in flowchart.</w:t>
-            </w:r>
-          </w:p>
-          <w:p>
-            <w:pPr>
-              <w:pStyle w:val="ListParagraph"/>
-              <w:numPr>
-                <w:ilvl w:val="0"/>
-                <w:numId w:val="1"/>
-              </w:numPr>
-              <w:rPr>
-                <w:color w:val="5B9BD5" w:themeColor="accent1"/>
-              </w:rPr>
-            </w:pPr>
-            <w:r>
-              <w:rPr>
-                <w:color w:val="5B9BD5" w:themeColor="accent1"/>
-              </w:rPr>
-              <w:t>[chop] Changed as shown.</w:t>
-            </w:r>
           </w:p>
         </w:tc>
       </w:tr>
@@ -558,52 +478,11 @@
           </w:p>
           <w:p>
             <w:pPr>
+              <w:pStyle w:val="ListParagraph"/>
               <w:rPr>
                 <w:color w:val="5B9BD5" w:themeColor="accent1"/>
               </w:rPr>
             </w:pPr>
-          </w:p>
-          <w:p>
-            <w:pPr>
-              <w:pStyle w:val="ListParagraph"/>
-              <w:numPr>
-                <w:ilvl w:val="0"/>
-                <w:numId w:val="1"/>
-              </w:numPr>
-              <w:rPr>
-                <w:color w:val="5B9BD5" w:themeColor="accent1"/>
-              </w:rPr>
-            </w:pPr>
-            <w:r>
-              <w:rPr>
-                <w:color w:val="5B9BD5" w:themeColor="accent1"/>
-              </w:rPr>
-              <w:t>Bold and Italicize “Press Play/Pause to Continue”</w:t>
-            </w:r>
-            <w:r>
-              <w:rPr>
-                <w:color w:val="5B9BD5" w:themeColor="accent1"/>
-              </w:rPr>
-              <w:t>. See slide 2 in flowchart.</w:t>
-            </w:r>
-          </w:p>
-          <w:p>
-            <w:pPr>
-              <w:pStyle w:val="ListParagraph"/>
-              <w:numPr>
-                <w:ilvl w:val="0"/>
-                <w:numId w:val="1"/>
-              </w:numPr>
-              <w:rPr>
-                <w:color w:val="5B9BD5" w:themeColor="accent1"/>
-              </w:rPr>
-            </w:pPr>
-            <w:r>
-              <w:rPr>
-                <w:color w:val="5B9BD5" w:themeColor="accent1"/>
-              </w:rPr>
-              <w:t>[chop] changed as shown.</w:t>
-            </w:r>
           </w:p>
         </w:tc>
       </w:tr>
@@ -667,48 +546,6 @@
           <w:p/>
           <w:p>
             <w:pPr>
-              <w:pStyle w:val="ListParagraph"/>
-              <w:numPr>
-                <w:ilvl w:val="0"/>
-                <w:numId w:val="1"/>
-              </w:numPr>
-              <w:rPr>
-                <w:color w:val="5B9BD5" w:themeColor="accent1"/>
-              </w:rPr>
-            </w:pPr>
-            <w:r>
-              <w:rPr>
-                <w:color w:val="5B9BD5" w:themeColor="accent1"/>
-              </w:rPr>
-              <w:t>Bold and Italicize “Press Play/Pause to Start Therapy”</w:t>
-            </w:r>
-            <w:r>
-              <w:rPr>
-                <w:color w:val="5B9BD5" w:themeColor="accent1"/>
-              </w:rPr>
-              <w:t>. See slide 2 in flowchart.</w:t>
-            </w:r>
-          </w:p>
-          <w:p>
-            <w:pPr>
-              <w:pStyle w:val="ListParagraph"/>
-              <w:numPr>
-                <w:ilvl w:val="0"/>
-                <w:numId w:val="1"/>
-              </w:numPr>
-              <w:rPr>
-                <w:color w:val="5B9BD5" w:themeColor="accent1"/>
-              </w:rPr>
-            </w:pPr>
-            <w:r>
-              <w:rPr>
-                <w:color w:val="5B9BD5" w:themeColor="accent1"/>
-              </w:rPr>
-              <w:t>[chop] Changed as shown.</w:t>
-            </w:r>
-          </w:p>
-          <w:p>
-            <w:pPr>
               <w:rPr>
                 <w:color w:val="5B9BD5" w:themeColor="accent1"/>
               </w:rPr>
@@ -761,7 +598,6 @@
     </w:tbl>
     <w:p>
       <w:r>
-        <w:lastRenderedPageBreak/>
         <w:br/>
       </w:r>
     </w:p>
@@ -794,6 +630,7 @@
               <w:rPr>
                 <w:noProof/>
               </w:rPr>
+              <w:lastRenderedPageBreak/>
               <w:drawing>
                 <wp:inline distT="0" distB="0" distL="0" distR="0" wp14:anchorId="7DF366EF" wp14:editId="38FCAF39">
                   <wp:extent cx="1719072" cy="1700784"/>
@@ -847,55 +684,6 @@
               <w:br/>
             </w:r>
           </w:p>
-          <w:p>
-            <w:pPr>
-              <w:pStyle w:val="ListParagraph"/>
-              <w:numPr>
-                <w:ilvl w:val="0"/>
-                <w:numId w:val="1"/>
-              </w:numPr>
-              <w:rPr>
-                <w:color w:val="5B9BD5" w:themeColor="accent1"/>
-              </w:rPr>
-            </w:pPr>
-            <w:r>
-              <w:rPr>
-                <w:color w:val="5B9BD5" w:themeColor="accent1"/>
-              </w:rPr>
-              <w:t xml:space="preserve">Bold and Italicize “Press Play/Pause to </w:t>
-            </w:r>
-            <w:r>
-              <w:rPr>
-                <w:color w:val="5B9BD5" w:themeColor="accent1"/>
-              </w:rPr>
-              <w:t>Resume</w:t>
-            </w:r>
-            <w:r>
-              <w:rPr>
-                <w:color w:val="5B9BD5" w:themeColor="accent1"/>
-              </w:rPr>
-              <w:t xml:space="preserve"> Therapy”. See slide 2 in flowchart.</w:t>
-            </w:r>
-          </w:p>
-          <w:p>
-            <w:pPr>
-              <w:pStyle w:val="ListParagraph"/>
-              <w:numPr>
-                <w:ilvl w:val="0"/>
-                <w:numId w:val="1"/>
-              </w:numPr>
-              <w:rPr>
-                <w:color w:val="5B9BD5" w:themeColor="accent1"/>
-              </w:rPr>
-            </w:pPr>
-            <w:r>
-              <w:rPr>
-                <w:color w:val="5B9BD5" w:themeColor="accent1"/>
-              </w:rPr>
-              <w:t>[chop] Changed as shown.</w:t>
-            </w:r>
-          </w:p>
-          <w:p/>
         </w:tc>
       </w:tr>
     </w:tbl>
@@ -1387,14 +1175,11 @@
               <w:outlineLvl w:val="1"/>
             </w:pPr>
             <w:r>
-              <w:rPr>
-                <w:noProof/>
-              </w:rPr>
               <w:drawing>
-                <wp:inline distT="0" distB="0" distL="0" distR="0" wp14:anchorId="4B408B1F" wp14:editId="4FC461B3">
-                  <wp:extent cx="1371600" cy="1353312"/>
-                  <wp:effectExtent l="0" t="0" r="0" b="0"/>
-                  <wp:docPr id="35" name="Picture 35"/>
+                <wp:inline distT="0" distB="0" distL="0" distR="0" wp14:anchorId="79D7273F" wp14:editId="4A014A71">
+                  <wp:extent cx="1371600" cy="1344168"/>
+                  <wp:effectExtent l="0" t="0" r="0" b="8890"/>
+                  <wp:docPr id="2" name="Picture 2"/>
                   <wp:cNvGraphicFramePr>
                     <a:graphicFrameLocks xmlns:a="http://schemas.openxmlformats.org/drawingml/2006/main" noChangeAspect="1"/>
                   </wp:cNvGraphicFramePr>
@@ -1414,7 +1199,7 @@
                         <pic:spPr>
                           <a:xfrm>
                             <a:off x="0" y="0"/>
-                            <a:ext cx="1371600" cy="1353312"/>
+                            <a:ext cx="1371600" cy="1344168"/>
                           </a:xfrm>
                           <a:prstGeom prst="rect">
                             <a:avLst/>
@@ -1446,87 +1231,10 @@
           <w:p>
             <w:pPr>
               <w:pStyle w:val="ListParagraph"/>
-              <w:numPr>
-                <w:ilvl w:val="0"/>
-                <w:numId w:val="1"/>
-              </w:numPr>
               <w:rPr>
                 <w:color w:val="5B9BD5" w:themeColor="accent1"/>
               </w:rPr>
             </w:pPr>
-            <w:r>
-              <w:rPr>
-                <w:color w:val="5B9BD5" w:themeColor="accent1"/>
-              </w:rPr>
-              <w:t>Bold and Italicize “Reinsert Mouthpiece”</w:t>
-            </w:r>
-            <w:r>
-              <w:rPr>
-                <w:color w:val="5B9BD5" w:themeColor="accent1"/>
-              </w:rPr>
-              <w:t xml:space="preserve"> on this document only.</w:t>
-            </w:r>
-          </w:p>
-          <w:p>
-            <w:pPr>
-              <w:pStyle w:val="ListParagraph"/>
-              <w:numPr>
-                <w:ilvl w:val="0"/>
-                <w:numId w:val="1"/>
-              </w:numPr>
-              <w:rPr>
-                <w:color w:val="5B9BD5" w:themeColor="accent1"/>
-              </w:rPr>
-            </w:pPr>
-            <w:r>
-              <w:rPr>
-                <w:color w:val="5B9BD5" w:themeColor="accent1"/>
-              </w:rPr>
-              <w:t>During</w:t>
-            </w:r>
-            <w:r>
-              <w:rPr>
-                <w:color w:val="5B9BD5" w:themeColor="accent1"/>
-              </w:rPr>
-              <w:t xml:space="preserve"> GUI</w:t>
-            </w:r>
-            <w:r>
-              <w:rPr>
-                <w:color w:val="5B9BD5" w:themeColor="accent1"/>
-              </w:rPr>
-              <w:t xml:space="preserve"> Operation when this screen is displayed “Reinsert Mouthpiece” doesn’t disappear when you detach the mouthpiece, this needs to be fixed.</w:t>
-            </w:r>
-            <w:r>
-              <w:rPr>
-                <w:color w:val="5B9BD5" w:themeColor="accent1"/>
-              </w:rPr>
-              <w:t xml:space="preserve"> See slide</w:t>
-            </w:r>
-            <w:r>
-              <w:rPr>
-                <w:color w:val="5B9BD5" w:themeColor="accent1"/>
-              </w:rPr>
-              <w:t xml:space="preserve"> 8 (MCA is Removed during operation) in the flowchart</w:t>
-            </w:r>
-            <w:r>
-              <w:rPr>
-                <w:color w:val="5B9BD5" w:themeColor="accent1"/>
-              </w:rPr>
-              <w:t>.</w:t>
-            </w:r>
-            <w:r>
-              <w:rPr>
-                <w:color w:val="5B9BD5" w:themeColor="accent1"/>
-              </w:rPr>
-              <w:t xml:space="preserve"> </w:t>
-            </w:r>
-            <w:r>
-              <w:rPr>
-                <w:color w:val="5B9BD5" w:themeColor="accent1"/>
-              </w:rPr>
-              <w:br/>
-              <w:t>[CHOP] It does follow Slide 8. Please confirm.</w:t>
-            </w:r>
           </w:p>
         </w:tc>
       </w:tr>
@@ -1592,56 +1300,13 @@
               <w:t>This screen is displayed if the Mouthpiece has been used too many times.</w:t>
             </w:r>
           </w:p>
-          <w:p/>
           <w:p>
             <w:pPr>
               <w:pStyle w:val="ListParagraph"/>
-              <w:numPr>
-                <w:ilvl w:val="0"/>
-                <w:numId w:val="1"/>
-              </w:numPr>
               <w:rPr>
                 <w:color w:val="5B9BD5" w:themeColor="accent1"/>
               </w:rPr>
             </w:pPr>
-            <w:r>
-              <w:rPr>
-                <w:color w:val="5B9BD5" w:themeColor="accent1"/>
-              </w:rPr>
-              <w:t xml:space="preserve">Keep the wording “Mouthpiece Expired” on v1.5.3 it </w:t>
-            </w:r>
-            <w:r>
-              <w:rPr>
-                <w:color w:val="5B9BD5" w:themeColor="accent1"/>
-              </w:rPr>
-              <w:t>says,</w:t>
-            </w:r>
-            <w:r>
-              <w:rPr>
-                <w:color w:val="5B9BD5" w:themeColor="accent1"/>
-              </w:rPr>
-              <w:t xml:space="preserve"> “Mouthpiece Daily Limit Reached” and this is not correct</w:t>
-            </w:r>
-            <w:r>
-              <w:rPr>
-                <w:color w:val="5B9BD5" w:themeColor="accent1"/>
-              </w:rPr>
-              <w:t>.  See slide 6 in flowchart.</w:t>
-            </w:r>
-          </w:p>
-          <w:p>
-            <w:pPr>
-              <w:pStyle w:val="ListParagraph"/>
-              <w:rPr>
-                <w:color w:val="5B9BD5" w:themeColor="accent1"/>
-              </w:rPr>
-            </w:pPr>
-            <w:r>
-              <w:rPr>
-                <w:color w:val="5B9BD5" w:themeColor="accent1"/>
-              </w:rPr>
-              <w:t>[Chop] OK it indicates MOUTHPIECE EXPIRED.</w:t>
-            </w:r>
           </w:p>
         </w:tc>
       </w:tr>
@@ -1717,39 +1382,10 @@
           <w:p>
             <w:pPr>
               <w:pStyle w:val="ListParagraph"/>
-              <w:numPr>
-                <w:ilvl w:val="0"/>
-                <w:numId w:val="1"/>
-              </w:numPr>
               <w:rPr>
                 <w:color w:val="5B9BD5" w:themeColor="accent1"/>
               </w:rPr>
             </w:pPr>
-            <w:r>
-              <w:rPr>
-                <w:color w:val="5B9BD5" w:themeColor="accent1"/>
-              </w:rPr>
-              <w:t>Change to</w:t>
-            </w:r>
-            <w:r>
-              <w:rPr>
-                <w:color w:val="5B9BD5" w:themeColor="accent1"/>
-              </w:rPr>
-              <w:t xml:space="preserve"> “Mouthpiece Daily Limit Reached”</w:t>
-            </w:r>
-            <w:r>
-              <w:rPr>
-                <w:color w:val="5B9BD5" w:themeColor="accent1"/>
-              </w:rPr>
-              <w:t>.  See slide 9 in the flowchart.</w:t>
-            </w:r>
-            <w:r>
-              <w:rPr>
-                <w:color w:val="5B9BD5" w:themeColor="accent1"/>
-              </w:rPr>
-              <w:br/>
-              <w:t>[Chop] Changed as indicated.</w:t>
-            </w:r>
           </w:p>
         </w:tc>
       </w:tr>
@@ -1806,15 +1442,13 @@
           </w:p>
           <w:p/>
           <w:p>
-            <w:r>
-              <w:rPr>
-                <w:noProof/>
-              </w:rPr>
+            <w:bookmarkStart w:id="0" w:name="_GoBack"/>
+            <w:r>
               <w:drawing>
-                <wp:inline distT="0" distB="0" distL="0" distR="0" wp14:anchorId="4892924E" wp14:editId="1894C6BA">
-                  <wp:extent cx="1371600" cy="1353312"/>
-                  <wp:effectExtent l="0" t="0" r="0" b="0"/>
-                  <wp:docPr id="37" name="Picture 37"/>
+                <wp:inline distT="0" distB="0" distL="0" distR="0" wp14:anchorId="127FA1BF" wp14:editId="79B16B7D">
+                  <wp:extent cx="1371600" cy="1344168"/>
+                  <wp:effectExtent l="0" t="0" r="0" b="8890"/>
+                  <wp:docPr id="3" name="Picture 3"/>
                   <wp:cNvGraphicFramePr>
                     <a:graphicFrameLocks xmlns:a="http://schemas.openxmlformats.org/drawingml/2006/main" noChangeAspect="1"/>
                   </wp:cNvGraphicFramePr>
@@ -1834,7 +1468,7 @@
                         <pic:spPr>
                           <a:xfrm>
                             <a:off x="0" y="0"/>
-                            <a:ext cx="1371600" cy="1353312"/>
+                            <a:ext cx="1371600" cy="1344168"/>
                           </a:xfrm>
                           <a:prstGeom prst="rect">
                             <a:avLst/>
@@ -1846,6 +1480,7 @@
                 </wp:inline>
               </w:drawing>
             </w:r>
+            <w:bookmarkEnd w:id="0"/>
           </w:p>
         </w:tc>
         <w:tc>
@@ -1869,69 +1504,13 @@
               <w:t>This screen is displayed when mouthpiece is detached during operation</w:t>
             </w:r>
           </w:p>
-          <w:p/>
           <w:p>
             <w:pPr>
               <w:pStyle w:val="ListParagraph"/>
-              <w:numPr>
-                <w:ilvl w:val="0"/>
-                <w:numId w:val="1"/>
-              </w:numPr>
               <w:rPr>
                 <w:color w:val="5B9BD5" w:themeColor="accent1"/>
               </w:rPr>
             </w:pPr>
-            <w:r>
-              <w:rPr>
-                <w:color w:val="5B9BD5" w:themeColor="accent1"/>
-              </w:rPr>
-              <w:t>Should say “Mouthpiece Detached Reinsert Mouthpiece”</w:t>
-            </w:r>
-          </w:p>
-          <w:p>
-            <w:pPr>
-              <w:pStyle w:val="ListParagraph"/>
-              <w:numPr>
-                <w:ilvl w:val="0"/>
-                <w:numId w:val="1"/>
-              </w:numPr>
-              <w:rPr>
-                <w:color w:val="5B9BD5" w:themeColor="accent1"/>
-              </w:rPr>
-            </w:pPr>
-            <w:r>
-              <w:rPr>
-                <w:color w:val="5B9BD5" w:themeColor="accent1"/>
-              </w:rPr>
-              <w:t>Bold and Italicize “Reinsert Mouthpiece”</w:t>
-            </w:r>
-          </w:p>
-          <w:p>
-            <w:pPr>
-              <w:pStyle w:val="ListParagraph"/>
-              <w:numPr>
-                <w:ilvl w:val="0"/>
-                <w:numId w:val="1"/>
-              </w:numPr>
-              <w:rPr>
-                <w:color w:val="5B9BD5" w:themeColor="accent1"/>
-              </w:rPr>
-            </w:pPr>
-            <w:r>
-              <w:rPr>
-                <w:color w:val="5B9BD5" w:themeColor="accent1"/>
-              </w:rPr>
-              <w:t>See slide 8 in the flowchart.</w:t>
-            </w:r>
-            <w:r>
-              <w:rPr>
-                <w:color w:val="5B9BD5" w:themeColor="accent1"/>
-              </w:rPr>
-              <w:br/>
-              <w:t>[Chop] Changed as indicated.</w:t>
-            </w:r>
-            <w:bookmarkStart w:id="0" w:name="_GoBack"/>
-            <w:bookmarkEnd w:id="0"/>
           </w:p>
         </w:tc>
       </w:tr>
@@ -2034,7 +1613,7 @@
                 <w:bCs/>
                 <w:noProof/>
               </w:rPr>
-              <w:t>1</w:t>
+              <w:t>3</w:t>
             </w:r>
             <w:r>
               <w:rPr>
@@ -2079,7 +1658,7 @@
                 <w:bCs/>
                 <w:noProof/>
               </w:rPr>
-              <w:t>6</w:t>
+              <w:t>5</w:t>
             </w:r>
             <w:r>
               <w:rPr>
@@ -3243,7 +2822,7 @@
 </file>
 
 <file path=customXml/itemProps1.xml><?xml version="1.0" encoding="utf-8"?>
-<ds:datastoreItem xmlns:ds="http://schemas.openxmlformats.org/officeDocument/2006/customXml" ds:itemID="{7D703E5D-8BB8-4AAB-A89D-40EEA48E40EC}">
+<ds:datastoreItem xmlns:ds="http://schemas.openxmlformats.org/officeDocument/2006/customXml" ds:itemID="{4AFA9C7D-9293-4696-B4ED-2A13CC29AC52}">
   <ds:schemaRefs>
     <ds:schemaRef ds:uri="http://schemas.openxmlformats.org/officeDocument/2006/bibliography"/>
   </ds:schemaRefs>

</xml_diff>